<commit_message>
santaclaus.py - 3 functions approved + excel table for testing
</commit_message>
<xml_diff>
--- a/WorkNotes.docx
+++ b/WorkNotes.docx
@@ -15,19 +15,39 @@
         <w:t>C#</w:t>
       </w:r>
       <w:r>
-        <w:t xml:space="preserve"> - есть контроль типов =&gt; переменные нужно описывать (int i) =&gt; компилятор обнаружит ошибку  использования неправильной операции</w:t>
-      </w:r>
-    </w:p>
-    <w:p>
+        <w:t xml:space="preserve"> - есть контроль типов =&gt; переменные нужно описывать (</w:t>
+      </w:r>
+      <w:proofErr w:type="spellStart"/>
+      <w:r>
+        <w:t>int</w:t>
+      </w:r>
+      <w:proofErr w:type="spellEnd"/>
+      <w:r>
+        <w:t xml:space="preserve"> </w:t>
+      </w:r>
+      <w:proofErr w:type="spellStart"/>
+      <w:r>
+        <w:t>i</w:t>
+      </w:r>
+      <w:proofErr w:type="spellEnd"/>
+      <w:r>
+        <w:t>) =&gt; компилятор обнаружит ошибку  использования неправильной операции</w:t>
+      </w:r>
+    </w:p>
+    <w:p>
+      <w:proofErr w:type="spellStart"/>
+      <w:proofErr w:type="gramStart"/>
       <w:r>
         <w:rPr>
           <w:b/>
         </w:rPr>
         <w:t>Python</w:t>
       </w:r>
+      <w:proofErr w:type="spellEnd"/>
       <w:r>
         <w:t xml:space="preserve"> - нет контроля типов =&gt; переменные не нужно описывать) =&gt; компилятор не обнаружит ошибку  использования неправильной операции</w:t>
       </w:r>
+      <w:proofErr w:type="gramEnd"/>
     </w:p>
     <w:p>
       <w:r>
@@ -56,8 +76,16 @@
         <w:rPr>
           <w:color w:val="000000"/>
         </w:rPr>
-        <w:t>Установить Python</w:t>
-      </w:r>
+        <w:t xml:space="preserve">Установить </w:t>
+      </w:r>
+      <w:proofErr w:type="spellStart"/>
+      <w:r>
+        <w:rPr>
+          <w:color w:val="000000"/>
+        </w:rPr>
+        <w:t>Python</w:t>
+      </w:r>
+      <w:proofErr w:type="spellEnd"/>
     </w:p>
     <w:p>
       <w:pPr>
@@ -78,7 +106,21 @@
         <w:rPr>
           <w:color w:val="000000"/>
         </w:rPr>
-        <w:t>Командный и программный (Idle) режим</w:t>
+        <w:t>Командный и программный (</w:t>
+      </w:r>
+      <w:proofErr w:type="spellStart"/>
+      <w:r>
+        <w:rPr>
+          <w:color w:val="000000"/>
+        </w:rPr>
+        <w:t>Idle</w:t>
+      </w:r>
+      <w:proofErr w:type="spellEnd"/>
+      <w:r>
+        <w:rPr>
+          <w:color w:val="000000"/>
+        </w:rPr>
+        <w:t>) режим</w:t>
       </w:r>
     </w:p>
     <w:p>
@@ -119,7 +161,21 @@
         <w:rPr>
           <w:color w:val="000000"/>
         </w:rPr>
-        <w:t>Установить PyCharm ()</w:t>
+        <w:t xml:space="preserve">Установить </w:t>
+      </w:r>
+      <w:proofErr w:type="spellStart"/>
+      <w:r>
+        <w:rPr>
+          <w:color w:val="000000"/>
+        </w:rPr>
+        <w:t>PyCharm</w:t>
+      </w:r>
+      <w:proofErr w:type="spellEnd"/>
+      <w:r>
+        <w:rPr>
+          <w:color w:val="000000"/>
+        </w:rPr>
+        <w:t xml:space="preserve"> ()</w:t>
       </w:r>
     </w:p>
     <w:p>
@@ -161,12 +217,64 @@
           <w:color w:val="000000"/>
         </w:rPr>
       </w:pPr>
-      <w:r>
-        <w:rPr>
-          <w:color w:val="000000"/>
-        </w:rPr>
-        <w:t>(Первый способ – вложенные if. Второй способ – сложные условия с логическими операциями and or )</w:t>
-      </w:r>
+      <w:proofErr w:type="gramStart"/>
+      <w:r>
+        <w:rPr>
+          <w:color w:val="000000"/>
+        </w:rPr>
+        <w:t xml:space="preserve">(Первый способ – вложенные </w:t>
+      </w:r>
+      <w:proofErr w:type="spellStart"/>
+      <w:r>
+        <w:rPr>
+          <w:color w:val="000000"/>
+        </w:rPr>
+        <w:t>if</w:t>
+      </w:r>
+      <w:proofErr w:type="spellEnd"/>
+      <w:r>
+        <w:rPr>
+          <w:color w:val="000000"/>
+        </w:rPr>
+        <w:t>.</w:t>
+      </w:r>
+      <w:proofErr w:type="gramEnd"/>
+      <w:r>
+        <w:rPr>
+          <w:color w:val="000000"/>
+        </w:rPr>
+        <w:t xml:space="preserve"> Второй способ – сложные условия с логическими операциями </w:t>
+      </w:r>
+      <w:proofErr w:type="spellStart"/>
+      <w:r>
+        <w:rPr>
+          <w:color w:val="000000"/>
+        </w:rPr>
+        <w:t>and</w:t>
+      </w:r>
+      <w:proofErr w:type="spellEnd"/>
+      <w:r>
+        <w:rPr>
+          <w:color w:val="000000"/>
+        </w:rPr>
+        <w:t xml:space="preserve"> </w:t>
+      </w:r>
+      <w:proofErr w:type="spellStart"/>
+      <w:r>
+        <w:rPr>
+          <w:color w:val="000000"/>
+        </w:rPr>
+        <w:t>or</w:t>
+      </w:r>
+      <w:proofErr w:type="spellEnd"/>
+      <w:proofErr w:type="gramStart"/>
+      <w:r>
+        <w:rPr>
+          <w:color w:val="000000"/>
+        </w:rPr>
+        <w:t xml:space="preserve"> )</w:t>
+      </w:r>
+      <w:proofErr w:type="gramEnd"/>
     </w:p>
     <w:p>
       <w:r>
@@ -175,7 +283,15 @@
     </w:p>
     <w:p>
       <w:r>
-        <w:t>Вычисления в Python (</w:t>
+        <w:t xml:space="preserve">Вычисления в </w:t>
+      </w:r>
+      <w:proofErr w:type="spellStart"/>
+      <w:r>
+        <w:t>Python</w:t>
+      </w:r>
+      <w:proofErr w:type="spellEnd"/>
+      <w:r>
+        <w:t xml:space="preserve"> (</w:t>
       </w:r>
       <w:hyperlink r:id="rId6">
         <w:r>
@@ -212,7 +328,21 @@
         <w:rPr>
           <w:color w:val="000000"/>
         </w:rPr>
-        <w:t>Вычисления с помощью (арифметических) операция</w:t>
+        <w:t>Вычисления с помощью (</w:t>
+      </w:r>
+      <w:proofErr w:type="gramStart"/>
+      <w:r>
+        <w:rPr>
+          <w:color w:val="000000"/>
+        </w:rPr>
+        <w:t>арифметических</w:t>
+      </w:r>
+      <w:proofErr w:type="gramEnd"/>
+      <w:r>
+        <w:rPr>
+          <w:color w:val="000000"/>
+        </w:rPr>
+        <w:t>) операция</w:t>
       </w:r>
     </w:p>
     <w:p>
@@ -318,12 +448,28 @@
     </w:p>
     <w:p>
       <w:r>
-        <w:t>1, 2 numberanalyzis – 2,3</w:t>
-      </w:r>
-    </w:p>
-    <w:p>
-      <w:r>
-        <w:t>3  Определить, какие цифры преобладают в двоичном представлении числа (0 или 1)</w:t>
+        <w:t xml:space="preserve">1, 2 </w:t>
+      </w:r>
+      <w:proofErr w:type="spellStart"/>
+      <w:r>
+        <w:t>numberanalyzis</w:t>
+      </w:r>
+      <w:proofErr w:type="spellEnd"/>
+      <w:r>
+        <w:t xml:space="preserve"> – 2,3</w:t>
+      </w:r>
+    </w:p>
+    <w:p>
+      <w:r>
+        <w:t>3</w:t>
+      </w:r>
+      <w:proofErr w:type="gramStart"/>
+      <w:r>
+        <w:t xml:space="preserve">  О</w:t>
+      </w:r>
+      <w:proofErr w:type="gramEnd"/>
+      <w:r>
+        <w:t>пределить, какие цифры преобладают в двоичном представлении числа (0 или 1)</w:t>
       </w:r>
     </w:p>
     <w:p/>
@@ -334,7 +480,15 @@
     </w:p>
     <w:p>
       <w:r>
-        <w:t>Как не переходить на новую строку после print?</w:t>
+        <w:t xml:space="preserve">Как не переходить на новую строку после </w:t>
+      </w:r>
+      <w:proofErr w:type="spellStart"/>
+      <w:r>
+        <w:t>print</w:t>
+      </w:r>
+      <w:proofErr w:type="spellEnd"/>
+      <w:r>
+        <w:t>?</w:t>
       </w:r>
     </w:p>
     <w:p>
@@ -366,6 +520,7 @@
           <w:szCs w:val="20"/>
         </w:rPr>
       </w:pPr>
+      <w:proofErr w:type="spellStart"/>
       <w:r>
         <w:rPr>
           <w:rFonts w:ascii="Courier New" w:eastAsia="Courier New" w:hAnsi="Courier New" w:cs="Courier New"/>
@@ -375,14 +530,25 @@
         </w:rPr>
         <w:t>print</w:t>
       </w:r>
-      <w:r>
-        <w:rPr>
-          <w:rFonts w:ascii="Courier New" w:eastAsia="Courier New" w:hAnsi="Courier New" w:cs="Courier New"/>
-          <w:color w:val="000000"/>
-          <w:sz w:val="20"/>
-          <w:szCs w:val="20"/>
-        </w:rPr>
-        <w:t>(k,</w:t>
+      <w:proofErr w:type="spellEnd"/>
+      <w:r>
+        <w:rPr>
+          <w:rFonts w:ascii="Courier New" w:eastAsia="Courier New" w:hAnsi="Courier New" w:cs="Courier New"/>
+          <w:color w:val="000000"/>
+          <w:sz w:val="20"/>
+          <w:szCs w:val="20"/>
+        </w:rPr>
+        <w:t>(</w:t>
+      </w:r>
+      <w:proofErr w:type="spellStart"/>
+      <w:r>
+        <w:rPr>
+          <w:rFonts w:ascii="Courier New" w:eastAsia="Courier New" w:hAnsi="Courier New" w:cs="Courier New"/>
+          <w:color w:val="000000"/>
+          <w:sz w:val="20"/>
+          <w:szCs w:val="20"/>
+        </w:rPr>
+        <w:t>k,</w:t>
       </w:r>
       <w:r>
         <w:rPr>
@@ -402,6 +568,7 @@
         </w:rPr>
         <w:t>=</w:t>
       </w:r>
+      <w:proofErr w:type="spellEnd"/>
       <w:r>
         <w:rPr>
           <w:rFonts w:ascii="Courier New" w:eastAsia="Courier New" w:hAnsi="Courier New" w:cs="Courier New"/>
@@ -464,6 +631,7 @@
           <w:szCs w:val="20"/>
         </w:rPr>
       </w:pPr>
+      <w:proofErr w:type="spellStart"/>
       <w:r>
         <w:rPr>
           <w:rFonts w:ascii="Courier New" w:eastAsia="Courier New" w:hAnsi="Courier New" w:cs="Courier New"/>
@@ -473,6 +641,7 @@
         </w:rPr>
         <w:t>print</w:t>
       </w:r>
+      <w:proofErr w:type="spellEnd"/>
       <w:r>
         <w:rPr>
           <w:rFonts w:ascii="Courier New" w:eastAsia="Courier New" w:hAnsi="Courier New" w:cs="Courier New"/>
@@ -499,7 +668,47 @@
           <w:sz w:val="20"/>
           <w:szCs w:val="20"/>
         </w:rPr>
-        <w:t>% (a, counter1, counter))</w:t>
+        <w:t>% (</w:t>
+      </w:r>
+      <w:proofErr w:type="spellStart"/>
+      <w:r>
+        <w:rPr>
+          <w:rFonts w:ascii="Courier New" w:eastAsia="Courier New" w:hAnsi="Courier New" w:cs="Courier New"/>
+          <w:color w:val="000000"/>
+          <w:sz w:val="20"/>
+          <w:szCs w:val="20"/>
+        </w:rPr>
+        <w:t>a</w:t>
+      </w:r>
+      <w:proofErr w:type="spellEnd"/>
+      <w:r>
+        <w:rPr>
+          <w:rFonts w:ascii="Courier New" w:eastAsia="Courier New" w:hAnsi="Courier New" w:cs="Courier New"/>
+          <w:color w:val="000000"/>
+          <w:sz w:val="20"/>
+          <w:szCs w:val="20"/>
+        </w:rPr>
+        <w:t xml:space="preserve">, counter1, </w:t>
+      </w:r>
+      <w:proofErr w:type="spellStart"/>
+      <w:r>
+        <w:rPr>
+          <w:rFonts w:ascii="Courier New" w:eastAsia="Courier New" w:hAnsi="Courier New" w:cs="Courier New"/>
+          <w:color w:val="000000"/>
+          <w:sz w:val="20"/>
+          <w:szCs w:val="20"/>
+        </w:rPr>
+        <w:t>counter</w:t>
+      </w:r>
+      <w:proofErr w:type="spellEnd"/>
+      <w:r>
+        <w:rPr>
+          <w:rFonts w:ascii="Courier New" w:eastAsia="Courier New" w:hAnsi="Courier New" w:cs="Courier New"/>
+          <w:color w:val="000000"/>
+          <w:sz w:val="20"/>
+          <w:szCs w:val="20"/>
+        </w:rPr>
+        <w:t>))</w:t>
       </w:r>
     </w:p>
     <w:p/>
@@ -572,6 +781,7 @@
         </w:rPr>
         <w:br/>
       </w:r>
+      <w:proofErr w:type="spellStart"/>
       <w:r>
         <w:rPr>
           <w:rFonts w:ascii="Courier New" w:eastAsia="Courier New" w:hAnsi="Courier New" w:cs="Courier New"/>
@@ -590,14 +800,35 @@
         </w:rPr>
         <w:t>str</w:t>
       </w:r>
-      <w:r>
-        <w:rPr>
-          <w:rFonts w:ascii="Courier New" w:eastAsia="Courier New" w:hAnsi="Courier New" w:cs="Courier New"/>
-          <w:color w:val="000000"/>
-          <w:sz w:val="20"/>
-          <w:szCs w:val="20"/>
-        </w:rPr>
-        <w:t>(a)</w:t>
+      <w:proofErr w:type="spellEnd"/>
+      <w:r>
+        <w:rPr>
+          <w:rFonts w:ascii="Courier New" w:eastAsia="Courier New" w:hAnsi="Courier New" w:cs="Courier New"/>
+          <w:color w:val="000000"/>
+          <w:sz w:val="20"/>
+          <w:szCs w:val="20"/>
+        </w:rPr>
+        <w:t>(</w:t>
+      </w:r>
+      <w:proofErr w:type="spellStart"/>
+      <w:r>
+        <w:rPr>
+          <w:rFonts w:ascii="Courier New" w:eastAsia="Courier New" w:hAnsi="Courier New" w:cs="Courier New"/>
+          <w:color w:val="000000"/>
+          <w:sz w:val="20"/>
+          <w:szCs w:val="20"/>
+        </w:rPr>
+        <w:t>a</w:t>
+      </w:r>
+      <w:proofErr w:type="spellEnd"/>
+      <w:r>
+        <w:rPr>
+          <w:rFonts w:ascii="Courier New" w:eastAsia="Courier New" w:hAnsi="Courier New" w:cs="Courier New"/>
+          <w:color w:val="000000"/>
+          <w:sz w:val="20"/>
+          <w:szCs w:val="20"/>
+        </w:rPr>
+        <w:t>)</w:t>
       </w:r>
       <w:r>
         <w:rPr>
@@ -607,6 +838,15 @@
           <w:szCs w:val="20"/>
         </w:rPr>
         <w:br/>
+      </w:r>
+      <w:proofErr w:type="spellStart"/>
+      <w:r>
+        <w:rPr>
+          <w:rFonts w:ascii="Courier New" w:eastAsia="Courier New" w:hAnsi="Courier New" w:cs="Courier New"/>
+          <w:color w:val="000000"/>
+          <w:sz w:val="20"/>
+          <w:szCs w:val="20"/>
+        </w:rPr>
         <w:t>b=</w:t>
       </w:r>
       <w:r>
@@ -618,14 +858,35 @@
         </w:rPr>
         <w:t>list</w:t>
       </w:r>
-      <w:r>
-        <w:rPr>
-          <w:rFonts w:ascii="Courier New" w:eastAsia="Courier New" w:hAnsi="Courier New" w:cs="Courier New"/>
-          <w:color w:val="000000"/>
-          <w:sz w:val="20"/>
-          <w:szCs w:val="20"/>
-        </w:rPr>
-        <w:t>(a)</w:t>
+      <w:proofErr w:type="spellEnd"/>
+      <w:r>
+        <w:rPr>
+          <w:rFonts w:ascii="Courier New" w:eastAsia="Courier New" w:hAnsi="Courier New" w:cs="Courier New"/>
+          <w:color w:val="000000"/>
+          <w:sz w:val="20"/>
+          <w:szCs w:val="20"/>
+        </w:rPr>
+        <w:t>(</w:t>
+      </w:r>
+      <w:proofErr w:type="spellStart"/>
+      <w:r>
+        <w:rPr>
+          <w:rFonts w:ascii="Courier New" w:eastAsia="Courier New" w:hAnsi="Courier New" w:cs="Courier New"/>
+          <w:color w:val="000000"/>
+          <w:sz w:val="20"/>
+          <w:szCs w:val="20"/>
+        </w:rPr>
+        <w:t>a</w:t>
+      </w:r>
+      <w:proofErr w:type="spellEnd"/>
+      <w:r>
+        <w:rPr>
+          <w:rFonts w:ascii="Courier New" w:eastAsia="Courier New" w:hAnsi="Courier New" w:cs="Courier New"/>
+          <w:color w:val="000000"/>
+          <w:sz w:val="20"/>
+          <w:szCs w:val="20"/>
+        </w:rPr>
+        <w:t>)</w:t>
       </w:r>
       <w:r>
         <w:rPr>
@@ -644,8 +905,9 @@
           <w:sz w:val="20"/>
           <w:szCs w:val="20"/>
         </w:rPr>
-        <w:t># b=b.reverse()</w:t>
-      </w:r>
+        <w:t xml:space="preserve"># </w:t>
+      </w:r>
+      <w:proofErr w:type="spellStart"/>
       <w:r>
         <w:rPr>
           <w:rFonts w:ascii="Courier New" w:eastAsia="Courier New" w:hAnsi="Courier New" w:cs="Courier New"/>
@@ -654,16 +916,48 @@
           <w:sz w:val="20"/>
           <w:szCs w:val="20"/>
         </w:rPr>
+        <w:t>b=b.reverse</w:t>
+      </w:r>
+      <w:proofErr w:type="spellEnd"/>
+      <w:r>
+        <w:rPr>
+          <w:rFonts w:ascii="Courier New" w:eastAsia="Courier New" w:hAnsi="Courier New" w:cs="Courier New"/>
+          <w:i/>
+          <w:color w:val="808080"/>
+          <w:sz w:val="20"/>
+          <w:szCs w:val="20"/>
+        </w:rPr>
+        <w:t>()</w:t>
+      </w:r>
+      <w:r>
+        <w:rPr>
+          <w:rFonts w:ascii="Courier New" w:eastAsia="Courier New" w:hAnsi="Courier New" w:cs="Courier New"/>
+          <w:i/>
+          <w:color w:val="808080"/>
+          <w:sz w:val="20"/>
+          <w:szCs w:val="20"/>
+        </w:rPr>
         <w:br/>
       </w:r>
-      <w:r>
-        <w:rPr>
-          <w:rFonts w:ascii="Courier New" w:eastAsia="Courier New" w:hAnsi="Courier New" w:cs="Courier New"/>
-          <w:color w:val="000000"/>
-          <w:sz w:val="20"/>
-          <w:szCs w:val="20"/>
-        </w:rPr>
-        <w:t>b.reverse()</w:t>
+      <w:proofErr w:type="spellStart"/>
+      <w:r>
+        <w:rPr>
+          <w:rFonts w:ascii="Courier New" w:eastAsia="Courier New" w:hAnsi="Courier New" w:cs="Courier New"/>
+          <w:color w:val="000000"/>
+          <w:sz w:val="20"/>
+          <w:szCs w:val="20"/>
+        </w:rPr>
+        <w:t>b.reverse</w:t>
+      </w:r>
+      <w:proofErr w:type="spellEnd"/>
+      <w:r>
+        <w:rPr>
+          <w:rFonts w:ascii="Courier New" w:eastAsia="Courier New" w:hAnsi="Courier New" w:cs="Courier New"/>
+          <w:color w:val="000000"/>
+          <w:sz w:val="20"/>
+          <w:szCs w:val="20"/>
+        </w:rPr>
+        <w:t>()</w:t>
       </w:r>
       <w:r>
         <w:rPr>
@@ -673,7 +967,26 @@
           <w:szCs w:val="20"/>
         </w:rPr>
         <w:br/>
-        <w:t xml:space="preserve">c = </w:t>
+      </w:r>
+      <w:proofErr w:type="spellStart"/>
+      <w:r>
+        <w:rPr>
+          <w:rFonts w:ascii="Courier New" w:eastAsia="Courier New" w:hAnsi="Courier New" w:cs="Courier New"/>
+          <w:color w:val="000000"/>
+          <w:sz w:val="20"/>
+          <w:szCs w:val="20"/>
+        </w:rPr>
+        <w:t>c</w:t>
+      </w:r>
+      <w:proofErr w:type="spellEnd"/>
+      <w:r>
+        <w:rPr>
+          <w:rFonts w:ascii="Courier New" w:eastAsia="Courier New" w:hAnsi="Courier New" w:cs="Courier New"/>
+          <w:color w:val="000000"/>
+          <w:sz w:val="20"/>
+          <w:szCs w:val="20"/>
+        </w:rPr>
+        <w:t xml:space="preserve"> = </w:t>
       </w:r>
       <w:r>
         <w:rPr>
@@ -692,7 +1005,47 @@
           <w:sz w:val="20"/>
           <w:szCs w:val="20"/>
         </w:rPr>
-        <w:t>.join(b)</w:t>
+        <w:t>.</w:t>
+      </w:r>
+      <w:proofErr w:type="spellStart"/>
+      <w:r>
+        <w:rPr>
+          <w:rFonts w:ascii="Courier New" w:eastAsia="Courier New" w:hAnsi="Courier New" w:cs="Courier New"/>
+          <w:color w:val="000000"/>
+          <w:sz w:val="20"/>
+          <w:szCs w:val="20"/>
+        </w:rPr>
+        <w:t>join</w:t>
+      </w:r>
+      <w:proofErr w:type="spellEnd"/>
+      <w:r>
+        <w:rPr>
+          <w:rFonts w:ascii="Courier New" w:eastAsia="Courier New" w:hAnsi="Courier New" w:cs="Courier New"/>
+          <w:color w:val="000000"/>
+          <w:sz w:val="20"/>
+          <w:szCs w:val="20"/>
+        </w:rPr>
+        <w:t>(</w:t>
+      </w:r>
+      <w:proofErr w:type="spellStart"/>
+      <w:r>
+        <w:rPr>
+          <w:rFonts w:ascii="Courier New" w:eastAsia="Courier New" w:hAnsi="Courier New" w:cs="Courier New"/>
+          <w:color w:val="000000"/>
+          <w:sz w:val="20"/>
+          <w:szCs w:val="20"/>
+        </w:rPr>
+        <w:t>b</w:t>
+      </w:r>
+      <w:proofErr w:type="spellEnd"/>
+      <w:r>
+        <w:rPr>
+          <w:rFonts w:ascii="Courier New" w:eastAsia="Courier New" w:hAnsi="Courier New" w:cs="Courier New"/>
+          <w:color w:val="000000"/>
+          <w:sz w:val="20"/>
+          <w:szCs w:val="20"/>
+        </w:rPr>
+        <w:t>)</w:t>
       </w:r>
       <w:r>
         <w:rPr>
@@ -702,6 +1055,15 @@
           <w:szCs w:val="20"/>
         </w:rPr>
         <w:br/>
+      </w:r>
+      <w:proofErr w:type="spellStart"/>
+      <w:r>
+        <w:rPr>
+          <w:rFonts w:ascii="Courier New" w:eastAsia="Courier New" w:hAnsi="Courier New" w:cs="Courier New"/>
+          <w:color w:val="000000"/>
+          <w:sz w:val="20"/>
+          <w:szCs w:val="20"/>
+        </w:rPr>
         <w:t>c=</w:t>
       </w:r>
       <w:r>
@@ -713,14 +1075,35 @@
         </w:rPr>
         <w:t>int</w:t>
       </w:r>
-      <w:r>
-        <w:rPr>
-          <w:rFonts w:ascii="Courier New" w:eastAsia="Courier New" w:hAnsi="Courier New" w:cs="Courier New"/>
-          <w:color w:val="000000"/>
-          <w:sz w:val="20"/>
-          <w:szCs w:val="20"/>
-        </w:rPr>
-        <w:t>(c)</w:t>
+      <w:proofErr w:type="spellEnd"/>
+      <w:r>
+        <w:rPr>
+          <w:rFonts w:ascii="Courier New" w:eastAsia="Courier New" w:hAnsi="Courier New" w:cs="Courier New"/>
+          <w:color w:val="000000"/>
+          <w:sz w:val="20"/>
+          <w:szCs w:val="20"/>
+        </w:rPr>
+        <w:t>(</w:t>
+      </w:r>
+      <w:proofErr w:type="spellStart"/>
+      <w:r>
+        <w:rPr>
+          <w:rFonts w:ascii="Courier New" w:eastAsia="Courier New" w:hAnsi="Courier New" w:cs="Courier New"/>
+          <w:color w:val="000000"/>
+          <w:sz w:val="20"/>
+          <w:szCs w:val="20"/>
+        </w:rPr>
+        <w:t>c</w:t>
+      </w:r>
+      <w:proofErr w:type="spellEnd"/>
+      <w:r>
+        <w:rPr>
+          <w:rFonts w:ascii="Courier New" w:eastAsia="Courier New" w:hAnsi="Courier New" w:cs="Courier New"/>
+          <w:color w:val="000000"/>
+          <w:sz w:val="20"/>
+          <w:szCs w:val="20"/>
+        </w:rPr>
+        <w:t>)</w:t>
       </w:r>
       <w:r>
         <w:rPr>
@@ -731,6 +1114,7 @@
         </w:rPr>
         <w:br/>
       </w:r>
+      <w:proofErr w:type="spellStart"/>
       <w:r>
         <w:rPr>
           <w:rFonts w:ascii="Courier New" w:eastAsia="Courier New" w:hAnsi="Courier New" w:cs="Courier New"/>
@@ -740,14 +1124,35 @@
         </w:rPr>
         <w:t>print</w:t>
       </w:r>
-      <w:r>
-        <w:rPr>
-          <w:rFonts w:ascii="Courier New" w:eastAsia="Courier New" w:hAnsi="Courier New" w:cs="Courier New"/>
-          <w:color w:val="000000"/>
-          <w:sz w:val="20"/>
-          <w:szCs w:val="20"/>
-        </w:rPr>
-        <w:t>(c)</w:t>
+      <w:proofErr w:type="spellEnd"/>
+      <w:r>
+        <w:rPr>
+          <w:rFonts w:ascii="Courier New" w:eastAsia="Courier New" w:hAnsi="Courier New" w:cs="Courier New"/>
+          <w:color w:val="000000"/>
+          <w:sz w:val="20"/>
+          <w:szCs w:val="20"/>
+        </w:rPr>
+        <w:t>(</w:t>
+      </w:r>
+      <w:proofErr w:type="spellStart"/>
+      <w:r>
+        <w:rPr>
+          <w:rFonts w:ascii="Courier New" w:eastAsia="Courier New" w:hAnsi="Courier New" w:cs="Courier New"/>
+          <w:color w:val="000000"/>
+          <w:sz w:val="20"/>
+          <w:szCs w:val="20"/>
+        </w:rPr>
+        <w:t>c</w:t>
+      </w:r>
+      <w:proofErr w:type="spellEnd"/>
+      <w:r>
+        <w:rPr>
+          <w:rFonts w:ascii="Courier New" w:eastAsia="Courier New" w:hAnsi="Courier New" w:cs="Courier New"/>
+          <w:color w:val="000000"/>
+          <w:sz w:val="20"/>
+          <w:szCs w:val="20"/>
+        </w:rPr>
+        <w:t>)</w:t>
       </w:r>
     </w:p>
     <w:p>
@@ -801,7 +1206,21 @@
         <w:rPr>
           <w:color w:val="000000"/>
         </w:rPr>
-        <w:t>Преобразование десятичного числа в двоичное</w:t>
+        <w:t xml:space="preserve">Преобразование десятичного числа </w:t>
+      </w:r>
+      <w:proofErr w:type="gramStart"/>
+      <w:r>
+        <w:rPr>
+          <w:color w:val="000000"/>
+        </w:rPr>
+        <w:t>в</w:t>
+      </w:r>
+      <w:proofErr w:type="gramEnd"/>
+      <w:r>
+        <w:rPr>
+          <w:color w:val="000000"/>
+        </w:rPr>
+        <w:t xml:space="preserve"> двоичное</w:t>
       </w:r>
     </w:p>
     <w:p>
@@ -830,42 +1249,9 @@
           <w:szCs w:val="21"/>
           <w:highlight w:val="yellow"/>
         </w:rPr>
-        <w:t>Библиотека (модуль) math</w:t>
-      </w:r>
-    </w:p>
-    <w:p/>
-    <w:p>
-      <w:r>
-        <w:t>17/08</w:t>
-      </w:r>
-    </w:p>
-    <w:p>
-      <w:r>
-        <w:t>1 Завершить «Дополнительный код для целых чисел» (dec2bin)</w:t>
-      </w:r>
-    </w:p>
-    <w:p>
-      <w:r>
-        <w:t>2 Установить jupyter notebook</w:t>
-      </w:r>
-    </w:p>
-    <w:p>
-      <w:r>
-        <w:t>3 Нахождение наибольшего общего делителя.</w:t>
-      </w:r>
-    </w:p>
-    <w:p>
-      <w:pPr>
-        <w:shd w:val="clear" w:color="auto" w:fill="FFFFFF"/>
-        <w:spacing w:after="0" w:line="240" w:lineRule="auto"/>
-        <w:rPr>
-          <w:rFonts w:ascii="Helvetica Neue" w:eastAsia="Helvetica Neue" w:hAnsi="Helvetica Neue" w:cs="Helvetica Neue"/>
-          <w:b/>
-          <w:color w:val="444444"/>
-          <w:sz w:val="21"/>
-          <w:szCs w:val="21"/>
-        </w:rPr>
-      </w:pPr>
+        <w:t xml:space="preserve">Библиотека (модуль) </w:t>
+      </w:r>
+      <w:proofErr w:type="spellStart"/>
       <w:r>
         <w:rPr>
           <w:rFonts w:ascii="Helvetica Neue" w:eastAsia="Helvetica Neue" w:hAnsi="Helvetica Neue" w:cs="Helvetica Neue"/>
@@ -875,12 +1261,100 @@
           <w:szCs w:val="21"/>
           <w:highlight w:val="yellow"/>
         </w:rPr>
-        <w:t>Библиотека (модуль) math</w:t>
-      </w:r>
+        <w:t>math</w:t>
+      </w:r>
+      <w:proofErr w:type="spellEnd"/>
     </w:p>
     <w:p/>
     <w:p>
       <w:r>
+        <w:t>17/08</w:t>
+      </w:r>
+    </w:p>
+    <w:p>
+      <w:r>
+        <w:t>1</w:t>
+      </w:r>
+      <w:proofErr w:type="gramStart"/>
+      <w:r>
+        <w:t xml:space="preserve"> З</w:t>
+      </w:r>
+      <w:proofErr w:type="gramEnd"/>
+      <w:r>
+        <w:t>авершить «Дополнительный код для целых чисел» (dec2bin)</w:t>
+      </w:r>
+    </w:p>
+    <w:p>
+      <w:r>
+        <w:t>2</w:t>
+      </w:r>
+      <w:proofErr w:type="gramStart"/>
+      <w:r>
+        <w:t xml:space="preserve"> У</w:t>
+      </w:r>
+      <w:proofErr w:type="gramEnd"/>
+      <w:r>
+        <w:t xml:space="preserve">становить </w:t>
+      </w:r>
+      <w:proofErr w:type="spellStart"/>
+      <w:r>
+        <w:t>jupyter</w:t>
+      </w:r>
+      <w:proofErr w:type="spellEnd"/>
+      <w:r>
+        <w:t xml:space="preserve"> </w:t>
+      </w:r>
+      <w:proofErr w:type="spellStart"/>
+      <w:r>
+        <w:t>notebook</w:t>
+      </w:r>
+      <w:proofErr w:type="spellEnd"/>
+    </w:p>
+    <w:p>
+      <w:r>
+        <w:t>3 Нахождение наибольшего общего делителя.</w:t>
+      </w:r>
+    </w:p>
+    <w:p>
+      <w:pPr>
+        <w:shd w:val="clear" w:color="auto" w:fill="FFFFFF"/>
+        <w:spacing w:after="0" w:line="240" w:lineRule="auto"/>
+        <w:rPr>
+          <w:rFonts w:ascii="Helvetica Neue" w:eastAsia="Helvetica Neue" w:hAnsi="Helvetica Neue" w:cs="Helvetica Neue"/>
+          <w:b/>
+          <w:color w:val="444444"/>
+          <w:sz w:val="21"/>
+          <w:szCs w:val="21"/>
+        </w:rPr>
+      </w:pPr>
+      <w:r>
+        <w:rPr>
+          <w:rFonts w:ascii="Helvetica Neue" w:eastAsia="Helvetica Neue" w:hAnsi="Helvetica Neue" w:cs="Helvetica Neue"/>
+          <w:b/>
+          <w:color w:val="444444"/>
+          <w:sz w:val="21"/>
+          <w:szCs w:val="21"/>
+          <w:highlight w:val="yellow"/>
+        </w:rPr>
+        <w:t xml:space="preserve">Библиотека (модуль) </w:t>
+      </w:r>
+      <w:proofErr w:type="spellStart"/>
+      <w:r>
+        <w:rPr>
+          <w:rFonts w:ascii="Helvetica Neue" w:eastAsia="Helvetica Neue" w:hAnsi="Helvetica Neue" w:cs="Helvetica Neue"/>
+          <w:b/>
+          <w:color w:val="444444"/>
+          <w:sz w:val="21"/>
+          <w:szCs w:val="21"/>
+          <w:highlight w:val="yellow"/>
+        </w:rPr>
+        <w:t>math</w:t>
+      </w:r>
+      <w:proofErr w:type="spellEnd"/>
+    </w:p>
+    <w:p/>
+    <w:p>
+      <w:r>
         <w:t>20.08.20</w:t>
       </w:r>
     </w:p>
@@ -891,8 +1365,21 @@
     </w:p>
     <w:p>
       <w:r>
-        <w:t>Эксперименты в notebook с самыми популярными функциями math</w:t>
-      </w:r>
+        <w:t xml:space="preserve">Эксперименты в </w:t>
+      </w:r>
+      <w:proofErr w:type="spellStart"/>
+      <w:r>
+        <w:t>notebook</w:t>
+      </w:r>
+      <w:proofErr w:type="spellEnd"/>
+      <w:r>
+        <w:t xml:space="preserve"> с самыми популярными функциями </w:t>
+      </w:r>
+      <w:proofErr w:type="spellStart"/>
+      <w:r>
+        <w:t>math</w:t>
+      </w:r>
+      <w:proofErr w:type="spellEnd"/>
     </w:p>
     <w:p/>
     <w:p>
@@ -902,12 +1389,44 @@
     </w:p>
     <w:p>
       <w:r>
-        <w:t>1 Клиент Google диска</w:t>
-      </w:r>
-    </w:p>
-    <w:p>
-      <w:r>
-        <w:t>2 Другая командная строка (Power Shell)</w:t>
+        <w:t xml:space="preserve">1 Клиент </w:t>
+      </w:r>
+      <w:proofErr w:type="spellStart"/>
+      <w:r>
+        <w:t>Google</w:t>
+      </w:r>
+      <w:proofErr w:type="spellEnd"/>
+      <w:r>
+        <w:t xml:space="preserve"> диска</w:t>
+      </w:r>
+    </w:p>
+    <w:p>
+      <w:r>
+        <w:t>2</w:t>
+      </w:r>
+      <w:proofErr w:type="gramStart"/>
+      <w:r>
+        <w:t xml:space="preserve"> Д</w:t>
+      </w:r>
+      <w:proofErr w:type="gramEnd"/>
+      <w:r>
+        <w:t>ругая командная строка (</w:t>
+      </w:r>
+      <w:proofErr w:type="spellStart"/>
+      <w:r>
+        <w:t>Power</w:t>
+      </w:r>
+      <w:proofErr w:type="spellEnd"/>
+      <w:r>
+        <w:t xml:space="preserve"> </w:t>
+      </w:r>
+      <w:proofErr w:type="spellStart"/>
+      <w:r>
+        <w:t>Shell</w:t>
+      </w:r>
+      <w:proofErr w:type="spellEnd"/>
+      <w:r>
+        <w:t>)</w:t>
       </w:r>
     </w:p>
     <w:p>
@@ -922,7 +1441,15 @@
     </w:p>
     <w:p>
       <w:r>
-        <w:t>5 Придумать, сформулировать и запрограммировать задачу, в которой требуется использование тригонометрических функций.</w:t>
+        <w:t>5</w:t>
+      </w:r>
+      <w:proofErr w:type="gramStart"/>
+      <w:r>
+        <w:t xml:space="preserve"> П</w:t>
+      </w:r>
+      <w:proofErr w:type="gramEnd"/>
+      <w:r>
+        <w:t>ридумать, сформулировать и запрограммировать задачу, в которой требуется использование тригонометрических функций.</w:t>
       </w:r>
     </w:p>
     <w:p>
@@ -1053,20 +1580,36 @@
       </w:r>
     </w:p>
     <w:p>
+      <w:proofErr w:type="spellStart"/>
       <w:r>
         <w:rPr>
           <w:highlight w:val="yellow"/>
         </w:rPr>
-        <w:t>GitHub для совместного использования наработок</w:t>
-      </w:r>
-    </w:p>
-    <w:p>
+        <w:t>GitHub</w:t>
+      </w:r>
+      <w:proofErr w:type="spellEnd"/>
       <w:r>
         <w:rPr>
           <w:highlight w:val="yellow"/>
         </w:rPr>
-        <w:t>Строки в Python</w:t>
-      </w:r>
+        <w:t xml:space="preserve"> для совместного использования наработок</w:t>
+      </w:r>
+    </w:p>
+    <w:p>
+      <w:r>
+        <w:rPr>
+          <w:highlight w:val="yellow"/>
+        </w:rPr>
+        <w:t xml:space="preserve">Строки в </w:t>
+      </w:r>
+      <w:proofErr w:type="spellStart"/>
+      <w:r>
+        <w:rPr>
+          <w:highlight w:val="yellow"/>
+        </w:rPr>
+        <w:t>Python</w:t>
+      </w:r>
+      <w:proofErr w:type="spellEnd"/>
     </w:p>
     <w:p>
       <w:pPr>
@@ -1181,8 +1724,16 @@
         <w:rPr>
           <w:b/>
         </w:rPr>
-        <w:t>Строки в Python</w:t>
-      </w:r>
+        <w:t xml:space="preserve">Строки в </w:t>
+      </w:r>
+      <w:proofErr w:type="spellStart"/>
+      <w:r>
+        <w:rPr>
+          <w:b/>
+        </w:rPr>
+        <w:t>Python</w:t>
+      </w:r>
+      <w:proofErr w:type="spellEnd"/>
     </w:p>
     <w:p>
       <w:pPr>
@@ -1206,8 +1757,30 @@
         <w:rPr>
           <w:color w:val="000000"/>
         </w:rPr>
-        <w:t>Самостоятельно реализовать функцию upper. – см. Strings\myUpper</w:t>
-      </w:r>
+        <w:t xml:space="preserve">Самостоятельно реализовать функцию </w:t>
+      </w:r>
+      <w:proofErr w:type="spellStart"/>
+      <w:r>
+        <w:rPr>
+          <w:color w:val="000000"/>
+        </w:rPr>
+        <w:t>upper</w:t>
+      </w:r>
+      <w:proofErr w:type="spellEnd"/>
+      <w:r>
+        <w:rPr>
+          <w:color w:val="000000"/>
+        </w:rPr>
+        <w:t xml:space="preserve">. – см. </w:t>
+      </w:r>
+      <w:proofErr w:type="spellStart"/>
+      <w:r>
+        <w:rPr>
+          <w:color w:val="000000"/>
+        </w:rPr>
+        <w:t>Strings\myUpper</w:t>
+      </w:r>
+      <w:proofErr w:type="spellEnd"/>
     </w:p>
     <w:p>
       <w:pPr>
@@ -1298,8 +1871,16 @@
         <w:rPr>
           <w:color w:val="000000"/>
         </w:rPr>
-        <w:t>Внимательно повторить maxWord</w:t>
-      </w:r>
+        <w:t xml:space="preserve">Внимательно повторить </w:t>
+      </w:r>
+      <w:proofErr w:type="spellStart"/>
+      <w:r>
+        <w:rPr>
+          <w:color w:val="000000"/>
+        </w:rPr>
+        <w:t>maxWord</w:t>
+      </w:r>
+      <w:proofErr w:type="spellEnd"/>
     </w:p>
     <w:p>
       <w:pPr>
@@ -1328,8 +1909,16 @@
         <w:rPr>
           <w:color w:val="000000"/>
         </w:rPr>
-        <w:t xml:space="preserve"> -функции dec2bin, bin2dec, cycleShift</w:t>
-      </w:r>
+        <w:t xml:space="preserve"> -функции dec2bin, bin2dec, </w:t>
+      </w:r>
+      <w:proofErr w:type="spellStart"/>
+      <w:r>
+        <w:rPr>
+          <w:color w:val="000000"/>
+        </w:rPr>
+        <w:t>cycleShift</w:t>
+      </w:r>
+      <w:proofErr w:type="spellEnd"/>
     </w:p>
     <w:p>
       <w:r>
@@ -1355,8 +1944,16 @@
         <w:rPr>
           <w:color w:val="000000"/>
         </w:rPr>
-        <w:t xml:space="preserve"> закончить cycleShift</w:t>
-      </w:r>
+        <w:t xml:space="preserve"> закончить </w:t>
+      </w:r>
+      <w:proofErr w:type="spellStart"/>
+      <w:r>
+        <w:rPr>
+          <w:color w:val="000000"/>
+        </w:rPr>
+        <w:t>cycleShift</w:t>
+      </w:r>
+      <w:proofErr w:type="spellEnd"/>
     </w:p>
     <w:p>
       <w:pPr>
@@ -1376,7 +1973,21 @@
         <w:rPr>
           <w:color w:val="000000"/>
         </w:rPr>
-        <w:t>Переделать cycleShift - вместо строки с                                                                                                               бинарным преставлением использовать список 0 или 1</w:t>
+        <w:t xml:space="preserve">Переделать </w:t>
+      </w:r>
+      <w:proofErr w:type="spellStart"/>
+      <w:r>
+        <w:rPr>
+          <w:color w:val="000000"/>
+        </w:rPr>
+        <w:t>cycleShift</w:t>
+      </w:r>
+      <w:proofErr w:type="spellEnd"/>
+      <w:r>
+        <w:rPr>
+          <w:color w:val="000000"/>
+        </w:rPr>
+        <w:t xml:space="preserve"> - вместо строки с                                                                                                               бинарным преставлением использовать список 0 или 1</w:t>
       </w:r>
     </w:p>
     <w:p>
@@ -1443,11 +2054,33 @@
           <w:lang w:val="en-US"/>
         </w:rPr>
       </w:pPr>
+      <w:proofErr w:type="spellStart"/>
       <w:r>
         <w:rPr>
           <w:lang w:val="en-US"/>
         </w:rPr>
-        <w:t>Проверить результат get13s</w:t>
+        <w:t>Проверить</w:t>
+      </w:r>
+      <w:proofErr w:type="spellEnd"/>
+      <w:r>
+        <w:rPr>
+          <w:lang w:val="en-US"/>
+        </w:rPr>
+        <w:t xml:space="preserve"> </w:t>
+      </w:r>
+      <w:proofErr w:type="spellStart"/>
+      <w:r>
+        <w:rPr>
+          <w:lang w:val="en-US"/>
+        </w:rPr>
+        <w:t>результат</w:t>
+      </w:r>
+      <w:proofErr w:type="spellEnd"/>
+      <w:r>
+        <w:rPr>
+          <w:lang w:val="en-US"/>
+        </w:rPr>
+        <w:t xml:space="preserve"> get13s</w:t>
       </w:r>
     </w:p>
     <w:p>
@@ -1462,18 +2095,28 @@
           <w:lang w:val="en-US"/>
         </w:rPr>
       </w:pPr>
+      <w:proofErr w:type="spellStart"/>
       <w:r>
         <w:rPr>
           <w:lang w:val="en-US"/>
         </w:rPr>
-        <w:t xml:space="preserve">Закончить </w:t>
-      </w:r>
+        <w:t>Закончить</w:t>
+      </w:r>
+      <w:proofErr w:type="spellEnd"/>
       <w:r>
         <w:rPr>
           <w:lang w:val="en-US"/>
         </w:rPr>
+        <w:t xml:space="preserve"> </w:t>
+      </w:r>
+      <w:proofErr w:type="spellStart"/>
+      <w:r>
+        <w:rPr>
+          <w:lang w:val="en-US"/>
+        </w:rPr>
         <w:t>firstFriday</w:t>
       </w:r>
+      <w:proofErr w:type="spellEnd"/>
     </w:p>
     <w:p>
       <w:pPr>
@@ -1538,7 +2181,6 @@
         </w:drawing>
       </w:r>
     </w:p>
-    <w:p/>
     <w:p>
       <w:pPr>
         <w:rPr>
@@ -1564,11 +2206,33 @@
           <w:lang w:val="en-US"/>
         </w:rPr>
       </w:pPr>
+      <w:proofErr w:type="spellStart"/>
       <w:r>
         <w:rPr>
           <w:lang w:val="en-US"/>
         </w:rPr>
-        <w:t>Установить Git.</w:t>
+        <w:t>Установить</w:t>
+      </w:r>
+      <w:proofErr w:type="spellEnd"/>
+      <w:r>
+        <w:rPr>
+          <w:lang w:val="en-US"/>
+        </w:rPr>
+        <w:t xml:space="preserve"> </w:t>
+      </w:r>
+      <w:proofErr w:type="spellStart"/>
+      <w:r>
+        <w:rPr>
+          <w:lang w:val="en-US"/>
+        </w:rPr>
+        <w:t>Git</w:t>
+      </w:r>
+      <w:proofErr w:type="spellEnd"/>
+      <w:r>
+        <w:rPr>
+          <w:lang w:val="en-US"/>
+        </w:rPr>
+        <w:t>.</w:t>
       </w:r>
     </w:p>
     <w:p>
@@ -1583,11 +2247,47 @@
           <w:lang w:val="en-US"/>
         </w:rPr>
       </w:pPr>
+      <w:proofErr w:type="spellStart"/>
       <w:r>
         <w:rPr>
           <w:lang w:val="en-US"/>
         </w:rPr>
-        <w:t>Зарегистрироваться на Github.</w:t>
+        <w:t>Зарегистрироваться</w:t>
+      </w:r>
+      <w:proofErr w:type="spellEnd"/>
+      <w:r>
+        <w:rPr>
+          <w:lang w:val="en-US"/>
+        </w:rPr>
+        <w:t xml:space="preserve"> </w:t>
+      </w:r>
+      <w:proofErr w:type="spellStart"/>
+      <w:r>
+        <w:rPr>
+          <w:lang w:val="en-US"/>
+        </w:rPr>
+        <w:t>на</w:t>
+      </w:r>
+      <w:proofErr w:type="spellEnd"/>
+      <w:r>
+        <w:rPr>
+          <w:lang w:val="en-US"/>
+        </w:rPr>
+        <w:t xml:space="preserve"> </w:t>
+      </w:r>
+      <w:proofErr w:type="spellStart"/>
+      <w:r>
+        <w:rPr>
+          <w:lang w:val="en-US"/>
+        </w:rPr>
+        <w:t>Github</w:t>
+      </w:r>
+      <w:proofErr w:type="spellEnd"/>
+      <w:r>
+        <w:rPr>
+          <w:lang w:val="en-US"/>
+        </w:rPr>
+        <w:t>.</w:t>
       </w:r>
     </w:p>
     <w:p/>

</xml_diff>

<commit_message>
Santa Claus partialy fixed
</commit_message>
<xml_diff>
--- a/WorkNotes.docx
+++ b/WorkNotes.docx
@@ -2791,6 +2791,16 @@
       </w:pPr>
     </w:p>
     <w:p>
+      <w:pPr>
+        <w:rPr>
+          <w:rFonts w:ascii="Helvetica" w:hAnsi="Helvetica"/>
+          <w:color w:val="454545"/>
+          <w:sz w:val="17"/>
+          <w:szCs w:val="17"/>
+          <w:shd w:val="clear" w:color="auto" w:fill="FFFFFF"/>
+          <w:lang w:val="en-US"/>
+        </w:rPr>
+      </w:pPr>
       <w:r>
         <w:rPr>
           <w:rFonts w:asciiTheme="minorHAnsi" w:hAnsiTheme="minorHAnsi"/>
@@ -2810,6 +2820,209 @@
           <w:shd w:val="clear" w:color="auto" w:fill="FFFFFF"/>
         </w:rPr>
         <w:t>Генераторы списков</w:t>
+      </w:r>
+    </w:p>
+    <w:p>
+      <w:pPr>
+        <w:rPr>
+          <w:lang w:val="en-US"/>
+        </w:rPr>
+      </w:pPr>
+      <w:r>
+        <w:rPr>
+          <w:lang w:val="en-US"/>
+        </w:rPr>
+        <w:t>15/10</w:t>
+      </w:r>
+    </w:p>
+    <w:p>
+      <w:pPr>
+        <w:rPr>
+          <w:lang w:val="en-US"/>
+        </w:rPr>
+      </w:pPr>
+      <w:r>
+        <w:rPr>
+          <w:lang w:val="en-US"/>
+        </w:rPr>
+        <w:t xml:space="preserve">1. </w:t>
+      </w:r>
+      <w:r>
+        <w:t xml:space="preserve">Закончить </w:t>
+      </w:r>
+      <w:proofErr w:type="spellStart"/>
+      <w:r>
+        <w:t>Santa</w:t>
+      </w:r>
+      <w:proofErr w:type="spellEnd"/>
+      <w:r>
+        <w:t xml:space="preserve"> </w:t>
+      </w:r>
+      <w:proofErr w:type="spellStart"/>
+      <w:r>
+        <w:t>Claus</w:t>
+      </w:r>
+      <w:proofErr w:type="spellEnd"/>
+      <w:r>
+        <w:rPr>
+          <w:lang w:val="en-US"/>
+        </w:rPr>
+        <w:t>.</w:t>
+      </w:r>
+    </w:p>
+    <w:p>
+      <w:r>
+        <w:t xml:space="preserve">2. Спички </w:t>
+      </w:r>
+      <w:hyperlink r:id="rId13" w:history="1">
+        <w:r>
+          <w:rPr>
+            <w:rStyle w:val="a5"/>
+          </w:rPr>
+          <w:t>https://www.e-olymp.com/ru/problems/8</w:t>
+        </w:r>
+      </w:hyperlink>
+    </w:p>
+    <w:p>
+      <w:pPr>
+        <w:rPr>
+          <w:lang w:val="en-US"/>
+        </w:rPr>
+      </w:pPr>
+      <w:r>
+        <w:rPr>
+          <w:lang w:val="en-US"/>
+        </w:rPr>
+        <w:t>19/10</w:t>
+      </w:r>
+    </w:p>
+    <w:p>
+      <w:pPr>
+        <w:pStyle w:val="a4"/>
+        <w:numPr>
+          <w:ilvl w:val="3"/>
+          <w:numId w:val="3"/>
+        </w:numPr>
+        <w:ind w:left="426"/>
+      </w:pPr>
+      <w:proofErr w:type="spellStart"/>
+      <w:r>
+        <w:rPr>
+          <w:lang w:val="en-US"/>
+        </w:rPr>
+        <w:t>Закончить</w:t>
+      </w:r>
+      <w:proofErr w:type="spellEnd"/>
+      <w:r>
+        <w:rPr>
+          <w:lang w:val="en-US"/>
+        </w:rPr>
+        <w:t xml:space="preserve"> </w:t>
+      </w:r>
+      <w:proofErr w:type="spellStart"/>
+      <w:r>
+        <w:rPr>
+          <w:lang w:val="en-US"/>
+        </w:rPr>
+        <w:t>спички</w:t>
+      </w:r>
+      <w:proofErr w:type="spellEnd"/>
+      <w:r>
+        <w:t xml:space="preserve"> </w:t>
+      </w:r>
+      <w:hyperlink r:id="rId14" w:history="1">
+        <w:r>
+          <w:rPr>
+            <w:rStyle w:val="a5"/>
+          </w:rPr>
+          <w:t>https://www.e-olymp.com/ru/problems/8</w:t>
+        </w:r>
+      </w:hyperlink>
+    </w:p>
+    <w:p>
+      <w:pPr>
+        <w:pStyle w:val="a4"/>
+        <w:numPr>
+          <w:ilvl w:val="3"/>
+          <w:numId w:val="3"/>
+        </w:numPr>
+        <w:ind w:left="426"/>
+        <w:rPr>
+          <w:lang w:val="en-US"/>
+        </w:rPr>
+      </w:pPr>
+      <w:r>
+        <w:t xml:space="preserve">Где ошибается программа </w:t>
+      </w:r>
+      <w:proofErr w:type="spellStart"/>
+      <w:r>
+        <w:t>Santa</w:t>
+      </w:r>
+      <w:proofErr w:type="spellEnd"/>
+      <w:r>
+        <w:t xml:space="preserve"> </w:t>
+      </w:r>
+      <w:proofErr w:type="spellStart"/>
+      <w:r>
+        <w:t>Claus</w:t>
+      </w:r>
+      <w:proofErr w:type="spellEnd"/>
+      <w:r>
+        <w:rPr>
+          <w:lang w:val="en-US"/>
+        </w:rPr>
+        <w:t>.</w:t>
+      </w:r>
+    </w:p>
+    <w:p>
+      <w:proofErr w:type="spellStart"/>
+      <w:r>
+        <w:t>dict=</w:t>
+      </w:r>
+      <w:proofErr w:type="spellEnd"/>
+      <w:proofErr w:type="gramStart"/>
+      <w:r>
+        <w:t xml:space="preserve">{ </w:t>
+      </w:r>
+      <w:proofErr w:type="gramEnd"/>
+      <w:r>
+        <w:t>"Шумихин"</w:t>
+      </w:r>
+      <w:proofErr w:type="gramStart"/>
+      <w:r>
+        <w:t>:"</w:t>
+      </w:r>
+      <w:proofErr w:type="spellStart"/>
+      <w:r>
+        <w:t>Inform</w:t>
+      </w:r>
+      <w:proofErr w:type="spellEnd"/>
+      <w:r>
+        <w:t>", "ТВ":"</w:t>
+      </w:r>
+      <w:proofErr w:type="spellStart"/>
+      <w:r>
+        <w:t>math</w:t>
+      </w:r>
+      <w:proofErr w:type="spellEnd"/>
+      <w:r>
+        <w:t>"}</w:t>
+      </w:r>
+      <w:proofErr w:type="gramEnd"/>
+    </w:p>
+    <w:p>
+      <w:proofErr w:type="spellStart"/>
+      <w:r>
+        <w:t>dict</w:t>
+      </w:r>
+      <w:proofErr w:type="spellEnd"/>
+      <w:r>
+        <w:t>["Шумихин"]</w:t>
+      </w:r>
+    </w:p>
+    <w:p>
+      <w:r>
+        <w:t>'Inform'</w:t>
       </w:r>
     </w:p>
     <w:sectPr>

</xml_diff>